<commit_message>
Some changes in Khmel electronics lab1
</commit_message>
<xml_diff>
--- a/4 term/Electronics/lab1/Хмель/Khmel_RK6-46B.docx
+++ b/4 term/Electronics/lab1/Хмель/Khmel_RK6-46B.docx
@@ -416,7 +416,45 @@
           <w:szCs w:val="32"/>
           <w:lang w:val="en-US"/>
         </w:rPr>
-        <w:t>D2d2998e</w:t>
+        <w:t>D</w:t>
+      </w:r>
+      <w:r>
+        <w:rPr>
+          <w:rFonts w:asciiTheme="minorHAnsi" w:eastAsia="Calibri" w:hAnsiTheme="minorHAnsi" w:cstheme="minorHAnsi"/>
+          <w:bCs/>
+          <w:sz w:val="32"/>
+          <w:szCs w:val="32"/>
+        </w:rPr>
+        <w:t>2</w:t>
+      </w:r>
+      <w:r>
+        <w:rPr>
+          <w:rFonts w:asciiTheme="minorHAnsi" w:eastAsia="Calibri" w:hAnsiTheme="minorHAnsi" w:cstheme="minorHAnsi"/>
+          <w:bCs/>
+          <w:sz w:val="32"/>
+          <w:szCs w:val="32"/>
+          <w:lang w:val="en-US"/>
+        </w:rPr>
+        <w:t>d</w:t>
+      </w:r>
+      <w:r>
+        <w:rPr>
+          <w:rFonts w:asciiTheme="minorHAnsi" w:eastAsia="Calibri" w:hAnsiTheme="minorHAnsi" w:cstheme="minorHAnsi"/>
+          <w:bCs/>
+          <w:sz w:val="32"/>
+          <w:szCs w:val="32"/>
+        </w:rPr>
+        <w:t>2998</w:t>
+      </w:r>
+      <w:r>
+        <w:rPr>
+          <w:rFonts w:asciiTheme="minorHAnsi" w:eastAsia="Calibri" w:hAnsiTheme="minorHAnsi" w:cstheme="minorHAnsi"/>
+          <w:bCs/>
+          <w:sz w:val="32"/>
+          <w:szCs w:val="32"/>
+          <w:lang w:val="en-US"/>
+        </w:rPr>
+        <w:t>e</w:t>
       </w:r>
     </w:p>
     <w:p>
@@ -778,6 +816,7 @@
       <w:r>
         <w:rPr>
           <w:rFonts w:eastAsia="Calibri" w:cstheme="minorHAnsi"/>
+          <w:noProof/>
           <w:sz w:val="28"/>
         </w:rPr>
         <w:lastRenderedPageBreak/>
@@ -973,6 +1012,7 @@
       <w:r>
         <w:rPr>
           <w:rFonts w:eastAsia="Calibri" w:cstheme="minorHAnsi"/>
+          <w:noProof/>
           <w:sz w:val="28"/>
         </w:rPr>
         <w:drawing>
@@ -1141,6 +1181,7 @@
       <w:r>
         <w:rPr>
           <w:rFonts w:eastAsia="Times New Roman" w:cstheme="minorHAnsi"/>
+          <w:noProof/>
           <w:color w:val="000000"/>
           <w:sz w:val="28"/>
         </w:rPr>
@@ -1235,25 +1276,7 @@
           <w:sz w:val="28"/>
           <w:u w:val="single"/>
         </w:rPr>
-        <w:t xml:space="preserve"> </w:t>
-      </w:r>
-      <w:r>
-        <w:rPr>
-          <w:rFonts w:ascii="Calibri" w:eastAsia="Calibri" w:hAnsi="Calibri" w:cs="Calibri"/>
-          <w:i/>
-          <w:sz w:val="28"/>
-          <w:u w:val="single"/>
-        </w:rPr>
-        <w:t>2</w:t>
-      </w:r>
-      <w:r>
-        <w:rPr>
-          <w:rFonts w:ascii="Calibri" w:eastAsia="Calibri" w:hAnsi="Calibri" w:cs="Calibri"/>
-          <w:i/>
-          <w:sz w:val="28"/>
-          <w:u w:val="single"/>
-        </w:rPr>
-        <w:t xml:space="preserve"> </w:t>
+        <w:t xml:space="preserve"> 2 </w:t>
       </w:r>
     </w:p>
     <w:p>
@@ -1286,6 +1309,7 @@
       <w:r>
         <w:rPr>
           <w:rFonts w:ascii="Times New Roman" w:eastAsia="Times New Roman" w:hAnsi="Times New Roman" w:cs="Times New Roman"/>
+          <w:noProof/>
           <w:color w:val="000000"/>
           <w:sz w:val="28"/>
         </w:rPr>
@@ -1378,6 +1402,7 @@
       <w:r>
         <w:rPr>
           <w:rFonts w:eastAsia="Calibri" w:cstheme="minorHAnsi"/>
+          <w:noProof/>
         </w:rPr>
         <w:lastRenderedPageBreak/>
         <w:drawing>
@@ -1455,6 +1480,7 @@
       <w:r>
         <w:rPr>
           <w:rFonts w:eastAsia="Calibri" w:cstheme="minorHAnsi"/>
+          <w:noProof/>
           <w:sz w:val="24"/>
           <w:szCs w:val="24"/>
         </w:rPr>
@@ -1530,91 +1556,60 @@
           <w:sz w:val="28"/>
           <w:u w:val="single"/>
         </w:rPr>
-        <w:t xml:space="preserve"> </w:t>
-      </w:r>
-      <w:r>
+        <w:t xml:space="preserve"> 3 </w:t>
+      </w:r>
+    </w:p>
+    <w:p>
+      <w:pPr>
+        <w:spacing w:after="200" w:line="240" w:lineRule="auto"/>
+        <w:rPr>
+          <w:rFonts w:ascii="Times New Roman" w:eastAsia="Times New Roman" w:hAnsi="Times New Roman" w:cs="Times New Roman"/>
+          <w:sz w:val="28"/>
+        </w:rPr>
+      </w:pPr>
+      <w:r>
+        <w:rPr>
+          <w:rFonts w:ascii="Times New Roman" w:eastAsia="Times New Roman" w:hAnsi="Times New Roman" w:cs="Times New Roman"/>
+          <w:sz w:val="28"/>
+        </w:rPr>
+        <w:t>Находим параметры диода в MCAD. Следую инструкции из методички.</w:t>
+      </w:r>
+    </w:p>
+    <w:p>
+      <w:pPr>
+        <w:spacing w:after="200" w:line="240" w:lineRule="auto"/>
         <w:rPr>
           <w:rFonts w:ascii="Calibri" w:eastAsia="Calibri" w:hAnsi="Calibri" w:cs="Calibri"/>
-          <w:i/>
-          <w:sz w:val="28"/>
-          <w:u w:val="single"/>
-        </w:rPr>
-        <w:t>3</w:t>
-      </w:r>
-      <w:r>
+          <w:sz w:val="28"/>
+        </w:rPr>
+      </w:pPr>
+      <w:r>
+        <w:rPr>
+          <w:rFonts w:ascii="Times New Roman" w:eastAsia="Times New Roman" w:hAnsi="Times New Roman" w:cs="Times New Roman"/>
+          <w:sz w:val="28"/>
+        </w:rPr>
+        <w:t>Методом трех ординат и методом вычислительного блока</w:t>
+      </w:r>
+      <w:r>
+        <w:rPr>
+          <w:rFonts w:ascii="Times New Roman" w:eastAsia="Times New Roman" w:hAnsi="Times New Roman" w:cs="Times New Roman"/>
+          <w:sz w:val="28"/>
+        </w:rPr>
+        <w:t>.</w:t>
+      </w:r>
+    </w:p>
+    <w:p>
+      <w:pPr>
+        <w:spacing w:after="200" w:line="240" w:lineRule="auto"/>
         <w:rPr>
           <w:rFonts w:ascii="Calibri" w:eastAsia="Calibri" w:hAnsi="Calibri" w:cs="Calibri"/>
-          <w:i/>
-          <w:sz w:val="28"/>
-          <w:u w:val="single"/>
-        </w:rPr>
-        <w:t xml:space="preserve"> </w:t>
-      </w:r>
-    </w:p>
-    <w:p>
-      <w:pPr>
-        <w:spacing w:after="200" w:line="240" w:lineRule="auto"/>
-        <w:rPr>
-          <w:rFonts w:ascii="Times New Roman" w:eastAsia="Times New Roman" w:hAnsi="Times New Roman" w:cs="Times New Roman"/>
-          <w:sz w:val="28"/>
-        </w:rPr>
-      </w:pPr>
-      <w:r>
-        <w:rPr>
-          <w:rFonts w:ascii="Times New Roman" w:eastAsia="Times New Roman" w:hAnsi="Times New Roman" w:cs="Times New Roman"/>
-          <w:sz w:val="28"/>
-        </w:rPr>
-        <w:t>Находим параметры диода в MCAD. Следую инструкции из методички.</w:t>
-      </w:r>
-    </w:p>
-    <w:p>
-      <w:pPr>
-        <w:spacing w:after="200" w:line="240" w:lineRule="auto"/>
+          <w:sz w:val="28"/>
+        </w:rPr>
+      </w:pPr>
+      <w:r>
         <w:rPr>
           <w:rFonts w:ascii="Calibri" w:eastAsia="Calibri" w:hAnsi="Calibri" w:cs="Calibri"/>
-          <w:sz w:val="28"/>
-        </w:rPr>
-      </w:pPr>
-      <w:r>
-        <w:rPr>
-          <w:rFonts w:ascii="Times New Roman" w:eastAsia="Times New Roman" w:hAnsi="Times New Roman" w:cs="Times New Roman"/>
-          <w:sz w:val="28"/>
-        </w:rPr>
-        <w:t xml:space="preserve">Методом трех ординат и методом </w:t>
-      </w:r>
-      <w:r>
-        <w:rPr>
-          <w:rFonts w:ascii="Times New Roman" w:eastAsia="Times New Roman" w:hAnsi="Times New Roman" w:cs="Times New Roman"/>
-          <w:sz w:val="28"/>
-        </w:rPr>
-        <w:t>вычислительного</w:t>
-      </w:r>
-      <w:r>
-        <w:rPr>
-          <w:rFonts w:ascii="Times New Roman" w:eastAsia="Times New Roman" w:hAnsi="Times New Roman" w:cs="Times New Roman"/>
-          <w:sz w:val="28"/>
-        </w:rPr>
-        <w:t xml:space="preserve"> блока</w:t>
-      </w:r>
-      <w:r>
-        <w:rPr>
-          <w:rFonts w:ascii="Times New Roman" w:eastAsia="Times New Roman" w:hAnsi="Times New Roman" w:cs="Times New Roman"/>
-          <w:sz w:val="28"/>
-        </w:rPr>
-        <w:t>.</w:t>
-      </w:r>
-    </w:p>
-    <w:p>
-      <w:pPr>
-        <w:spacing w:after="200" w:line="240" w:lineRule="auto"/>
-        <w:rPr>
-          <w:rFonts w:ascii="Calibri" w:eastAsia="Calibri" w:hAnsi="Calibri" w:cs="Calibri"/>
-          <w:sz w:val="28"/>
-        </w:rPr>
-      </w:pPr>
-      <w:r>
-        <w:rPr>
-          <w:rFonts w:ascii="Calibri" w:eastAsia="Calibri" w:hAnsi="Calibri" w:cs="Calibri"/>
+          <w:noProof/>
           <w:sz w:val="28"/>
         </w:rPr>
         <w:lastRenderedPageBreak/>
@@ -1659,29 +1654,20 @@
       <w:pPr>
         <w:spacing w:after="200" w:line="240" w:lineRule="auto"/>
         <w:rPr>
-          <w:rFonts w:eastAsia="Calibri" w:cstheme="minorHAnsi"/>
-          <w:sz w:val="28"/>
-        </w:rPr>
-      </w:pPr>
-    </w:p>
-    <w:p>
-      <w:pPr>
-        <w:spacing w:after="200" w:line="240" w:lineRule="auto"/>
-        <w:rPr>
-          <w:rFonts w:eastAsia="Calibri" w:cstheme="minorHAnsi"/>
-          <w:sz w:val="28"/>
-        </w:rPr>
-      </w:pPr>
-      <w:r>
-        <w:rPr>
-          <w:rFonts w:eastAsia="Calibri" w:cstheme="minorHAnsi"/>
+          <w:rFonts w:ascii="Calibri" w:eastAsia="Calibri" w:hAnsi="Calibri" w:cs="Calibri"/>
+          <w:sz w:val="28"/>
+        </w:rPr>
+      </w:pPr>
+      <w:r>
+        <w:rPr>
+          <w:rFonts w:ascii="Calibri" w:eastAsia="Calibri" w:hAnsi="Calibri" w:cs="Calibri"/>
           <w:sz w:val="28"/>
         </w:rPr>
         <w:drawing>
-          <wp:inline distT="0" distB="0" distL="0" distR="0" wp14:anchorId="679951EC" wp14:editId="34C5AABA">
-            <wp:extent cx="4420926" cy="5583363"/>
-            <wp:effectExtent l="0" t="0" r="0" b="0"/>
-            <wp:docPr id="32" name="Рисунок 32"/>
+          <wp:inline distT="0" distB="0" distL="0" distR="0" wp14:anchorId="5574007A" wp14:editId="3A07B331">
+            <wp:extent cx="5940425" cy="3082925"/>
+            <wp:effectExtent l="19050" t="19050" r="22225" b="22225"/>
+            <wp:docPr id="6" name="Рисунок 6"/>
             <wp:cNvGraphicFramePr>
               <a:graphicFrameLocks xmlns:a="http://schemas.openxmlformats.org/drawingml/2006/main" noChangeAspect="1"/>
             </wp:cNvGraphicFramePr>
@@ -1701,11 +1687,16 @@
                   <pic:spPr>
                     <a:xfrm>
                       <a:off x="0" y="0"/>
-                      <a:ext cx="4464737" cy="5638693"/>
+                      <a:ext cx="5940425" cy="3082925"/>
                     </a:xfrm>
                     <a:prstGeom prst="rect">
                       <a:avLst/>
                     </a:prstGeom>
+                    <a:ln w="19050">
+                      <a:solidFill>
+                        <a:srgbClr val="FF0000"/>
+                      </a:solidFill>
+                    </a:ln>
                   </pic:spPr>
                 </pic:pic>
               </a:graphicData>
@@ -1719,6 +1710,7 @@
         <w:spacing w:after="200" w:line="240" w:lineRule="auto"/>
         <w:rPr>
           <w:rFonts w:eastAsia="Calibri" w:cstheme="minorHAnsi"/>
+          <w:sz w:val="28"/>
         </w:rPr>
       </w:pPr>
     </w:p>
@@ -1728,62 +1720,20 @@
         <w:rPr>
           <w:rFonts w:eastAsia="Calibri" w:cstheme="minorHAnsi"/>
           <w:sz w:val="28"/>
-          <w:szCs w:val="28"/>
-        </w:rPr>
-      </w:pPr>
-      <w:r>
-        <w:rPr>
-          <w:rFonts w:eastAsia="Calibri" w:cstheme="minorHAnsi"/>
-          <w:sz w:val="28"/>
-          <w:szCs w:val="28"/>
-        </w:rPr>
-        <w:t xml:space="preserve">Построение на одном графике ВАХ </w:t>
-      </w:r>
-      <w:r>
-        <w:rPr>
-          <w:rFonts w:eastAsia="Calibri" w:cstheme="minorHAnsi"/>
-          <w:sz w:val="28"/>
-          <w:szCs w:val="28"/>
-        </w:rPr>
-        <w:t>экспериментальной</w:t>
-      </w:r>
-      <w:r>
-        <w:rPr>
-          <w:rFonts w:eastAsia="Calibri" w:cstheme="minorHAnsi"/>
-          <w:sz w:val="28"/>
-          <w:szCs w:val="28"/>
-        </w:rPr>
-        <w:t xml:space="preserve"> </w:t>
-      </w:r>
-      <w:r>
-        <w:rPr>
-          <w:rFonts w:eastAsia="Calibri" w:cstheme="minorHAnsi"/>
-          <w:sz w:val="28"/>
-          <w:szCs w:val="28"/>
-        </w:rPr>
-        <w:t>и модельной.</w:t>
-      </w:r>
-    </w:p>
-    <w:p>
-      <w:pPr>
-        <w:spacing w:after="200" w:line="240" w:lineRule="auto"/>
-        <w:rPr>
-          <w:rFonts w:eastAsia="Calibri" w:cstheme="minorHAnsi"/>
-          <w:sz w:val="28"/>
-          <w:szCs w:val="28"/>
-        </w:rPr>
-      </w:pPr>
-      <w:r>
-        <w:rPr>
-          <w:rFonts w:eastAsia="Calibri" w:cstheme="minorHAnsi"/>
-          <w:sz w:val="28"/>
-          <w:szCs w:val="28"/>
-        </w:rPr>
+        </w:rPr>
+      </w:pPr>
+      <w:r>
+        <w:rPr>
+          <w:rFonts w:eastAsia="Calibri" w:cstheme="minorHAnsi"/>
+          <w:noProof/>
+          <w:sz w:val="28"/>
+        </w:rPr>
+        <w:lastRenderedPageBreak/>
         <w:drawing>
-          <wp:inline distT="0" distB="0" distL="0" distR="0" wp14:anchorId="51D5ED34" wp14:editId="2817DA14">
-            <wp:extent cx="5940425" cy="5871210"/>
-            <wp:effectExtent l="0" t="0" r="3175" b="0"/>
-            <wp:docPr id="33" name="Рисунок 33"/>
+          <wp:inline distT="0" distB="0" distL="0" distR="0" wp14:anchorId="679951EC" wp14:editId="34C5AABA">
+            <wp:extent cx="4420926" cy="5583363"/>
+            <wp:effectExtent l="0" t="0" r="0" b="0"/>
+            <wp:docPr id="32" name="Рисунок 32"/>
             <wp:cNvGraphicFramePr>
               <a:graphicFrameLocks xmlns:a="http://schemas.openxmlformats.org/drawingml/2006/main" noChangeAspect="1"/>
             </wp:cNvGraphicFramePr>
@@ -1803,7 +1753,7 @@
                   <pic:spPr>
                     <a:xfrm>
                       <a:off x="0" y="0"/>
-                      <a:ext cx="5940425" cy="5871210"/>
+                      <a:ext cx="4464737" cy="5638693"/>
                     </a:xfrm>
                     <a:prstGeom prst="rect">
                       <a:avLst/>
@@ -1821,6 +1771,14 @@
         <w:spacing w:after="200" w:line="240" w:lineRule="auto"/>
         <w:rPr>
           <w:rFonts w:eastAsia="Calibri" w:cstheme="minorHAnsi"/>
+        </w:rPr>
+      </w:pPr>
+    </w:p>
+    <w:p>
+      <w:pPr>
+        <w:spacing w:after="200" w:line="240" w:lineRule="auto"/>
+        <w:rPr>
+          <w:rFonts w:eastAsia="Calibri" w:cstheme="minorHAnsi"/>
           <w:sz w:val="28"/>
           <w:szCs w:val="28"/>
         </w:rPr>
@@ -1828,15 +1786,58 @@
       <w:r>
         <w:rPr>
           <w:rFonts w:eastAsia="Calibri" w:cstheme="minorHAnsi"/>
+          <w:sz w:val="28"/>
+          <w:szCs w:val="28"/>
+        </w:rPr>
+        <w:t xml:space="preserve">Построение на одном графике ВАХ </w:t>
+      </w:r>
+      <w:r>
+        <w:rPr>
+          <w:rFonts w:eastAsia="Calibri" w:cstheme="minorHAnsi"/>
+          <w:sz w:val="28"/>
+          <w:szCs w:val="28"/>
+        </w:rPr>
+        <w:t>экспериментальной</w:t>
+      </w:r>
+      <w:r>
+        <w:rPr>
+          <w:rFonts w:eastAsia="Calibri" w:cstheme="minorHAnsi"/>
+          <w:sz w:val="28"/>
+          <w:szCs w:val="28"/>
+        </w:rPr>
+        <w:t xml:space="preserve"> </w:t>
+      </w:r>
+      <w:r>
+        <w:rPr>
+          <w:rFonts w:eastAsia="Calibri" w:cstheme="minorHAnsi"/>
+          <w:sz w:val="28"/>
+          <w:szCs w:val="28"/>
+        </w:rPr>
+        <w:t>и модельной.</w:t>
+      </w:r>
+    </w:p>
+    <w:p>
+      <w:pPr>
+        <w:spacing w:after="200" w:line="240" w:lineRule="auto"/>
+        <w:rPr>
+          <w:rFonts w:eastAsia="Calibri" w:cstheme="minorHAnsi"/>
+          <w:sz w:val="28"/>
+          <w:szCs w:val="28"/>
+        </w:rPr>
+      </w:pPr>
+      <w:r>
+        <w:rPr>
+          <w:rFonts w:eastAsia="Calibri" w:cstheme="minorHAnsi"/>
+          <w:noProof/>
           <w:sz w:val="28"/>
           <w:szCs w:val="28"/>
         </w:rPr>
         <w:lastRenderedPageBreak/>
         <w:drawing>
-          <wp:inline distT="0" distB="0" distL="0" distR="0" wp14:anchorId="6BBACC9F" wp14:editId="08FEC4CF">
-            <wp:extent cx="4619708" cy="4419216"/>
-            <wp:effectExtent l="0" t="0" r="0" b="635"/>
-            <wp:docPr id="34" name="Рисунок 34"/>
+          <wp:inline distT="0" distB="0" distL="0" distR="0" wp14:anchorId="51D5ED34" wp14:editId="2817DA14">
+            <wp:extent cx="5940425" cy="5871210"/>
+            <wp:effectExtent l="0" t="0" r="3175" b="0"/>
+            <wp:docPr id="33" name="Рисунок 33"/>
             <wp:cNvGraphicFramePr>
               <a:graphicFrameLocks xmlns:a="http://schemas.openxmlformats.org/drawingml/2006/main" noChangeAspect="1"/>
             </wp:cNvGraphicFramePr>
@@ -1856,6 +1857,60 @@
                   <pic:spPr>
                     <a:xfrm>
                       <a:off x="0" y="0"/>
+                      <a:ext cx="5940425" cy="5871210"/>
+                    </a:xfrm>
+                    <a:prstGeom prst="rect">
+                      <a:avLst/>
+                    </a:prstGeom>
+                  </pic:spPr>
+                </pic:pic>
+              </a:graphicData>
+            </a:graphic>
+          </wp:inline>
+        </w:drawing>
+      </w:r>
+    </w:p>
+    <w:p>
+      <w:pPr>
+        <w:spacing w:after="200" w:line="240" w:lineRule="auto"/>
+        <w:rPr>
+          <w:rFonts w:eastAsia="Calibri" w:cstheme="minorHAnsi"/>
+          <w:sz w:val="28"/>
+          <w:szCs w:val="28"/>
+        </w:rPr>
+      </w:pPr>
+      <w:r>
+        <w:rPr>
+          <w:rFonts w:eastAsia="Calibri" w:cstheme="minorHAnsi"/>
+          <w:noProof/>
+          <w:sz w:val="28"/>
+          <w:szCs w:val="28"/>
+        </w:rPr>
+        <w:lastRenderedPageBreak/>
+        <w:drawing>
+          <wp:inline distT="0" distB="0" distL="0" distR="0" wp14:anchorId="6BBACC9F" wp14:editId="08FEC4CF">
+            <wp:extent cx="4619708" cy="4419216"/>
+            <wp:effectExtent l="0" t="0" r="0" b="635"/>
+            <wp:docPr id="34" name="Рисунок 34"/>
+            <wp:cNvGraphicFramePr>
+              <a:graphicFrameLocks xmlns:a="http://schemas.openxmlformats.org/drawingml/2006/main" noChangeAspect="1"/>
+            </wp:cNvGraphicFramePr>
+            <a:graphic xmlns:a="http://schemas.openxmlformats.org/drawingml/2006/main">
+              <a:graphicData uri="http://schemas.openxmlformats.org/drawingml/2006/picture">
+                <pic:pic xmlns:pic="http://schemas.openxmlformats.org/drawingml/2006/picture">
+                  <pic:nvPicPr>
+                    <pic:cNvPr id="1" name=""/>
+                    <pic:cNvPicPr/>
+                  </pic:nvPicPr>
+                  <pic:blipFill>
+                    <a:blip r:embed="rId18"/>
+                    <a:stretch>
+                      <a:fillRect/>
+                    </a:stretch>
+                  </pic:blipFill>
+                  <pic:spPr>
+                    <a:xfrm>
+                      <a:off x="0" y="0"/>
                       <a:ext cx="4649250" cy="4447476"/>
                     </a:xfrm>
                     <a:prstGeom prst="rect">
@@ -1881,6 +1936,7 @@
       <w:r>
         <w:rPr>
           <w:rFonts w:eastAsia="Calibri" w:cstheme="minorHAnsi"/>
+          <w:noProof/>
           <w:sz w:val="28"/>
           <w:szCs w:val="28"/>
         </w:rPr>
@@ -1900,7 +1956,7 @@
                     <pic:cNvPicPr/>
                   </pic:nvPicPr>
                   <pic:blipFill>
-                    <a:blip r:embed="rId18"/>
+                    <a:blip r:embed="rId19"/>
                     <a:stretch>
                       <a:fillRect/>
                     </a:stretch>
@@ -2623,6 +2679,7 @@
     <w:lsdException w:name="HTML Sample" w:semiHidden="1" w:unhideWhenUsed="1"/>
     <w:lsdException w:name="HTML Typewriter" w:semiHidden="1" w:unhideWhenUsed="1"/>
     <w:lsdException w:name="HTML Variable" w:semiHidden="1" w:unhideWhenUsed="1"/>
+    <w:lsdException w:name="Normal Table" w:semiHidden="1" w:unhideWhenUsed="1"/>
     <w:lsdException w:name="annotation subject" w:semiHidden="1" w:unhideWhenUsed="1"/>
     <w:lsdException w:name="No List" w:semiHidden="1" w:unhideWhenUsed="1"/>
     <w:lsdException w:name="Outline List 1" w:semiHidden="1" w:unhideWhenUsed="1"/>
@@ -2669,8 +2726,10 @@
     <w:lsdException w:name="Table Subtle 2" w:semiHidden="1" w:unhideWhenUsed="1"/>
     <w:lsdException w:name="Table Web 1" w:semiHidden="1" w:unhideWhenUsed="1"/>
     <w:lsdException w:name="Table Web 2" w:semiHidden="1" w:unhideWhenUsed="1"/>
+    <w:lsdException w:name="Table Web 3" w:semiHidden="1" w:unhideWhenUsed="1"/>
     <w:lsdException w:name="Balloon Text" w:semiHidden="1" w:unhideWhenUsed="1"/>
     <w:lsdException w:name="Table Grid" w:uiPriority="39"/>
+    <w:lsdException w:name="Table Theme" w:semiHidden="1" w:unhideWhenUsed="1"/>
     <w:lsdException w:name="Placeholder Text" w:semiHidden="1"/>
     <w:lsdException w:name="No Spacing" w:uiPriority="1" w:qFormat="1"/>
     <w:lsdException w:name="Light Shading" w:uiPriority="60"/>

</xml_diff>